<commit_message>
Major updates for ballot and pub
</commit_message>
<xml_diff>
--- a/20131219_vMR_Templates_R1_201312_Informative_Publication/HL7_vMR_Templates_Release_1_Informative_Publication.docx
+++ b/20131219_vMR_Templates_R1_201312_Informative_Publication/HL7_vMR_Templates_Release_1_Informative_Publication.docx
@@ -12,8 +12,6 @@
           <w:lang w:val="en-US"/>
         </w:rPr>
       </w:pPr>
-      <w:bookmarkStart w:id="0" w:name="_GoBack"/>
-      <w:bookmarkEnd w:id="0"/>
     </w:p>
     <w:p>
       <w:pPr>
@@ -1451,7 +1449,7 @@
       <w:pPr>
         <w:spacing w:before="240"/>
       </w:pPr>
-      <w:bookmarkStart w:id="1" w:name="OLE_LINK1"/>
+      <w:bookmarkStart w:id="0" w:name="OLE_LINK1"/>
       <w:r>
         <w:t xml:space="preserve">The authors wish to acknowledge members of the </w:t>
       </w:r>
@@ -1505,7 +1503,7 @@
         <w:t>).  These individuals have provided significant guidance on the direction and content of this specification.</w:t>
       </w:r>
     </w:p>
-    <w:bookmarkEnd w:id="1"/>
+    <w:bookmarkEnd w:id="0"/>
     <w:p>
       <w:pPr>
         <w:pStyle w:val="Default"/>
@@ -3023,22 +3021,22 @@
           <w:rFonts w:ascii="Times New Roman" w:hAnsi="Times New Roman"/>
         </w:rPr>
       </w:pPr>
-      <w:bookmarkStart w:id="2" w:name="_Toc356904126"/>
+      <w:bookmarkStart w:id="1" w:name="_Toc356904126"/>
       <w:r>
         <w:rPr>
           <w:rFonts w:ascii="Times New Roman" w:hAnsi="Times New Roman"/>
         </w:rPr>
         <w:br w:type="page"/>
       </w:r>
-      <w:bookmarkStart w:id="3" w:name="_Toc374996687"/>
+      <w:bookmarkStart w:id="2" w:name="_Toc374996687"/>
       <w:r>
         <w:rPr>
           <w:rFonts w:ascii="Times New Roman" w:hAnsi="Times New Roman"/>
         </w:rPr>
         <w:t>Table of Contents</w:t>
       </w:r>
+      <w:bookmarkEnd w:id="1"/>
       <w:bookmarkEnd w:id="2"/>
-      <w:bookmarkEnd w:id="3"/>
     </w:p>
     <w:p/>
     <w:p>
@@ -4227,9 +4225,9 @@
           <w:rFonts w:ascii="Times New Roman" w:hAnsi="Times New Roman"/>
         </w:rPr>
       </w:pPr>
-      <w:bookmarkStart w:id="4" w:name="_Toc354434539"/>
-      <w:bookmarkStart w:id="5" w:name="_Toc347777576"/>
-      <w:bookmarkStart w:id="6" w:name="_Toc354582628"/>
+      <w:bookmarkStart w:id="3" w:name="_Toc354434539"/>
+      <w:bookmarkStart w:id="4" w:name="_Toc347777576"/>
+      <w:bookmarkStart w:id="5" w:name="_Toc354582628"/>
     </w:p>
     <w:p>
       <w:pPr>
@@ -4277,17 +4275,17 @@
           <w:rFonts w:ascii="Times New Roman" w:hAnsi="Times New Roman"/>
         </w:rPr>
       </w:pPr>
-      <w:bookmarkStart w:id="7" w:name="_Toc374996688"/>
+      <w:bookmarkStart w:id="6" w:name="_Toc374996688"/>
       <w:r>
         <w:rPr>
           <w:rFonts w:ascii="Times New Roman" w:hAnsi="Times New Roman"/>
         </w:rPr>
         <w:t>Introduction</w:t>
       </w:r>
+      <w:bookmarkEnd w:id="3"/>
       <w:bookmarkEnd w:id="4"/>
       <w:bookmarkEnd w:id="5"/>
       <w:bookmarkEnd w:id="6"/>
-      <w:bookmarkEnd w:id="7"/>
     </w:p>
     <w:p>
       <w:r>
@@ -4329,18 +4327,18 @@
           <w:rFonts w:ascii="Times New Roman" w:hAnsi="Times New Roman"/>
         </w:rPr>
       </w:pPr>
-      <w:bookmarkStart w:id="8" w:name="_Toc365565261"/>
-      <w:bookmarkStart w:id="9" w:name="_Toc354582629"/>
-      <w:bookmarkStart w:id="10" w:name="_Toc374996689"/>
+      <w:bookmarkStart w:id="7" w:name="_Toc365565261"/>
+      <w:bookmarkStart w:id="8" w:name="_Toc354582629"/>
+      <w:bookmarkStart w:id="9" w:name="_Toc374996689"/>
+      <w:bookmarkEnd w:id="7"/>
+      <w:r>
+        <w:rPr>
+          <w:rFonts w:ascii="Times New Roman" w:hAnsi="Times New Roman"/>
+        </w:rPr>
+        <w:t>Purpose</w:t>
+      </w:r>
       <w:bookmarkEnd w:id="8"/>
-      <w:r>
-        <w:rPr>
-          <w:rFonts w:ascii="Times New Roman" w:hAnsi="Times New Roman"/>
-        </w:rPr>
-        <w:t>Purpose</w:t>
-      </w:r>
       <w:bookmarkEnd w:id="9"/>
-      <w:bookmarkEnd w:id="10"/>
     </w:p>
     <w:p>
       <w:r>
@@ -4373,16 +4371,16 @@
           <w:rFonts w:ascii="Times New Roman" w:hAnsi="Times New Roman"/>
         </w:rPr>
       </w:pPr>
-      <w:bookmarkStart w:id="11" w:name="_Toc365565263"/>
-      <w:bookmarkStart w:id="12" w:name="_Toc374996690"/>
+      <w:bookmarkStart w:id="10" w:name="_Toc365565263"/>
+      <w:bookmarkStart w:id="11" w:name="_Toc374996690"/>
+      <w:bookmarkEnd w:id="10"/>
+      <w:r>
+        <w:rPr>
+          <w:rFonts w:ascii="Times New Roman" w:hAnsi="Times New Roman"/>
+        </w:rPr>
+        <w:t>Methodology</w:t>
+      </w:r>
       <w:bookmarkEnd w:id="11"/>
-      <w:r>
-        <w:rPr>
-          <w:rFonts w:ascii="Times New Roman" w:hAnsi="Times New Roman"/>
-        </w:rPr>
-        <w:t>Methodology</w:t>
-      </w:r>
-      <w:bookmarkEnd w:id="12"/>
     </w:p>
     <w:p>
       <w:r>
@@ -4406,16 +4404,16 @@
           <w:rFonts w:ascii="Times New Roman" w:hAnsi="Times New Roman"/>
         </w:rPr>
       </w:pPr>
-      <w:bookmarkStart w:id="13" w:name="_Toc354582631"/>
-      <w:bookmarkStart w:id="14" w:name="_Toc374996691"/>
+      <w:bookmarkStart w:id="12" w:name="_Toc354582631"/>
+      <w:bookmarkStart w:id="13" w:name="_Toc374996691"/>
       <w:r>
         <w:rPr>
           <w:rFonts w:ascii="Times New Roman" w:hAnsi="Times New Roman"/>
         </w:rPr>
         <w:t>Intended Audience</w:t>
       </w:r>
+      <w:bookmarkEnd w:id="12"/>
       <w:bookmarkEnd w:id="13"/>
-      <w:bookmarkEnd w:id="14"/>
     </w:p>
     <w:p>
       <w:pPr>
@@ -4441,18 +4439,18 @@
           <w:rFonts w:ascii="Times New Roman" w:hAnsi="Times New Roman"/>
         </w:rPr>
       </w:pPr>
-      <w:bookmarkStart w:id="15" w:name="_Toc354654549"/>
-      <w:bookmarkStart w:id="16" w:name="_Toc360781100"/>
-      <w:bookmarkStart w:id="17" w:name="_Toc374996692"/>
+      <w:bookmarkStart w:id="14" w:name="_Toc354654549"/>
+      <w:bookmarkStart w:id="15" w:name="_Toc360781100"/>
+      <w:bookmarkStart w:id="16" w:name="_Toc374996692"/>
       <w:r>
         <w:rPr>
           <w:rFonts w:ascii="Times New Roman" w:hAnsi="Times New Roman"/>
         </w:rPr>
         <w:t>Requisite Knowledge</w:t>
       </w:r>
+      <w:bookmarkEnd w:id="14"/>
       <w:bookmarkEnd w:id="15"/>
       <w:bookmarkEnd w:id="16"/>
-      <w:bookmarkEnd w:id="17"/>
     </w:p>
     <w:p>
       <w:pPr>
@@ -4516,18 +4514,18 @@
           <w:rFonts w:ascii="Times New Roman" w:hAnsi="Times New Roman"/>
         </w:rPr>
       </w:pPr>
-      <w:bookmarkStart w:id="18" w:name="_Toc365565267"/>
-      <w:bookmarkStart w:id="19" w:name="_Toc360781105"/>
-      <w:bookmarkStart w:id="20" w:name="_Toc374996693"/>
+      <w:bookmarkStart w:id="17" w:name="_Toc365565267"/>
+      <w:bookmarkStart w:id="18" w:name="_Toc360781105"/>
+      <w:bookmarkStart w:id="19" w:name="_Toc374996693"/>
+      <w:bookmarkEnd w:id="17"/>
+      <w:r>
+        <w:rPr>
+          <w:rFonts w:ascii="Times New Roman" w:hAnsi="Times New Roman"/>
+        </w:rPr>
+        <w:t>Referenced Standards</w:t>
+      </w:r>
       <w:bookmarkEnd w:id="18"/>
-      <w:r>
-        <w:rPr>
-          <w:rFonts w:ascii="Times New Roman" w:hAnsi="Times New Roman"/>
-        </w:rPr>
-        <w:t>Referenced Standards</w:t>
-      </w:r>
       <w:bookmarkEnd w:id="19"/>
-      <w:bookmarkEnd w:id="20"/>
     </w:p>
     <w:p>
       <w:r>
@@ -4584,38 +4582,38 @@
           <w:rFonts w:ascii="Times New Roman" w:hAnsi="Times New Roman"/>
         </w:rPr>
       </w:pPr>
-      <w:bookmarkStart w:id="21" w:name="_Toc365565269"/>
-      <w:bookmarkStart w:id="22" w:name="_Toc365565270"/>
-      <w:bookmarkStart w:id="23" w:name="_Toc354582632"/>
-      <w:bookmarkStart w:id="24" w:name="_Toc374996694"/>
+      <w:bookmarkStart w:id="20" w:name="_Toc365565269"/>
+      <w:bookmarkStart w:id="21" w:name="_Toc365565270"/>
+      <w:bookmarkStart w:id="22" w:name="_Toc354582632"/>
+      <w:bookmarkStart w:id="23" w:name="_Toc374996694"/>
+      <w:bookmarkEnd w:id="20"/>
       <w:bookmarkEnd w:id="21"/>
+      <w:r>
+        <w:rPr>
+          <w:rFonts w:ascii="Times New Roman" w:hAnsi="Times New Roman"/>
+        </w:rPr>
+        <w:t xml:space="preserve">Organization of </w:t>
+      </w:r>
+      <w:r>
+        <w:rPr>
+          <w:rFonts w:ascii="Times New Roman" w:hAnsi="Times New Roman"/>
+        </w:rPr>
+        <w:t>t</w:t>
+      </w:r>
+      <w:r>
+        <w:rPr>
+          <w:rFonts w:ascii="Times New Roman" w:hAnsi="Times New Roman"/>
+        </w:rPr>
+        <w:t xml:space="preserve">his </w:t>
+      </w:r>
       <w:bookmarkEnd w:id="22"/>
       <w:r>
         <w:rPr>
           <w:rFonts w:ascii="Times New Roman" w:hAnsi="Times New Roman"/>
         </w:rPr>
-        <w:t xml:space="preserve">Organization of </w:t>
-      </w:r>
-      <w:r>
-        <w:rPr>
-          <w:rFonts w:ascii="Times New Roman" w:hAnsi="Times New Roman"/>
-        </w:rPr>
-        <w:t>t</w:t>
-      </w:r>
-      <w:r>
-        <w:rPr>
-          <w:rFonts w:ascii="Times New Roman" w:hAnsi="Times New Roman"/>
-        </w:rPr>
-        <w:t xml:space="preserve">his </w:t>
+        <w:t>Specification</w:t>
       </w:r>
       <w:bookmarkEnd w:id="23"/>
-      <w:r>
-        <w:rPr>
-          <w:rFonts w:ascii="Times New Roman" w:hAnsi="Times New Roman"/>
-        </w:rPr>
-        <w:t>Specification</w:t>
-      </w:r>
-      <w:bookmarkEnd w:id="24"/>
     </w:p>
     <w:p>
       <w:r>
@@ -4651,18 +4649,18 @@
           <w:rFonts w:ascii="Times New Roman" w:hAnsi="Times New Roman"/>
         </w:rPr>
       </w:pPr>
-      <w:bookmarkStart w:id="25" w:name="_Toc360558869"/>
-      <w:bookmarkStart w:id="26" w:name="_Toc360781106"/>
-      <w:bookmarkStart w:id="27" w:name="_Toc374996695"/>
+      <w:bookmarkStart w:id="24" w:name="_Toc360558869"/>
+      <w:bookmarkStart w:id="25" w:name="_Toc360781106"/>
+      <w:bookmarkStart w:id="26" w:name="_Toc374996695"/>
       <w:r>
         <w:rPr>
           <w:rFonts w:ascii="Times New Roman" w:hAnsi="Times New Roman"/>
         </w:rPr>
         <w:t>Definitions and Acronyms</w:t>
       </w:r>
+      <w:bookmarkEnd w:id="24"/>
       <w:bookmarkEnd w:id="25"/>
       <w:bookmarkEnd w:id="26"/>
-      <w:bookmarkEnd w:id="27"/>
     </w:p>
     <w:tbl>
       <w:tblPr>
@@ -5031,13 +5029,13 @@
           <w:caps w:val="0"/>
         </w:rPr>
       </w:pPr>
-      <w:bookmarkStart w:id="28" w:name="_Toc365565273"/>
-      <w:bookmarkStart w:id="29" w:name="_Toc363535308"/>
-      <w:bookmarkStart w:id="30" w:name="_Toc365565274"/>
-      <w:bookmarkStart w:id="31" w:name="_Toc374996696"/>
+      <w:bookmarkStart w:id="27" w:name="_Toc365565273"/>
+      <w:bookmarkStart w:id="28" w:name="_Toc363535308"/>
+      <w:bookmarkStart w:id="29" w:name="_Toc365565274"/>
+      <w:bookmarkStart w:id="30" w:name="_Toc374996696"/>
+      <w:bookmarkEnd w:id="27"/>
       <w:bookmarkEnd w:id="28"/>
       <w:bookmarkEnd w:id="29"/>
-      <w:bookmarkEnd w:id="30"/>
       <w:r>
         <w:rPr>
           <w:rFonts w:ascii="Times New Roman" w:hAnsi="Times New Roman"/>
@@ -5045,7 +5043,7 @@
         </w:rPr>
         <w:t>vMR TEMPLATES</w:t>
       </w:r>
-      <w:bookmarkEnd w:id="31"/>
+      <w:bookmarkEnd w:id="30"/>
       <w:r>
         <w:rPr>
           <w:rFonts w:ascii="Times New Roman" w:hAnsi="Times New Roman"/>
@@ -5193,11 +5191,11 @@
           <w:caps/>
         </w:rPr>
       </w:pPr>
-      <w:bookmarkStart w:id="32" w:name="_Toc374996697"/>
+      <w:bookmarkStart w:id="31" w:name="_Toc374996697"/>
       <w:r>
         <w:t>Overview of Templates</w:t>
       </w:r>
-      <w:bookmarkEnd w:id="32"/>
+      <w:bookmarkEnd w:id="31"/>
     </w:p>
     <w:p>
       <w:pPr>
@@ -5552,27 +5550,25 @@
         <w:rPr>
           <w:lang w:eastAsia="de-DE"/>
         </w:rPr>
-        <w:t xml:space="preserve">Because there are no </w:t>
-      </w:r>
-      <w:proofErr w:type="spellStart"/>
+        <w:t xml:space="preserve">Because there are no nullFlavors in the vMR, </w:t>
+      </w:r>
       <w:r>
         <w:rPr>
           <w:lang w:eastAsia="de-DE"/>
         </w:rPr>
-        <w:t>nullFlavors</w:t>
-      </w:r>
-      <w:proofErr w:type="spellEnd"/>
+        <w:t xml:space="preserve">a data element is </w:t>
+      </w:r>
       <w:r>
         <w:rPr>
           <w:lang w:eastAsia="de-DE"/>
         </w:rPr>
-        <w:t xml:space="preserve"> in the vMR, </w:t>
+        <w:t xml:space="preserve">always </w:t>
       </w:r>
       <w:r>
         <w:rPr>
           <w:lang w:eastAsia="de-DE"/>
         </w:rPr>
-        <w:t xml:space="preserve">a data element is </w:t>
+        <w:t xml:space="preserve">mandatory if the cardinality is 1..X, and </w:t>
       </w:r>
       <w:r>
         <w:rPr>
@@ -5584,33 +5580,7 @@
         <w:rPr>
           <w:lang w:eastAsia="de-DE"/>
         </w:rPr>
-        <w:t xml:space="preserve">mandatory if the cardinality is 1..X, and </w:t>
-      </w:r>
-      <w:r>
-        <w:rPr>
-          <w:lang w:eastAsia="de-DE"/>
-        </w:rPr>
-        <w:t xml:space="preserve">always </w:t>
-      </w:r>
-      <w:r>
-        <w:rPr>
-          <w:lang w:eastAsia="de-DE"/>
-        </w:rPr>
-        <w:t>non-</w:t>
-      </w:r>
-      <w:proofErr w:type="spellStart"/>
-      <w:r>
-        <w:rPr>
-          <w:lang w:eastAsia="de-DE"/>
-        </w:rPr>
-        <w:t>mdantory</w:t>
-      </w:r>
-      <w:proofErr w:type="spellEnd"/>
-      <w:r>
-        <w:rPr>
-          <w:lang w:eastAsia="de-DE"/>
-        </w:rPr>
-        <w:t xml:space="preserve"> if it is 0..X</w:t>
+        <w:t>non-mdantory if it is 0..X</w:t>
       </w:r>
     </w:p>
     <w:p>
@@ -5650,7 +5620,21 @@
         <w:rPr>
           <w:lang w:eastAsia="de-DE"/>
         </w:rPr>
-        <w:t>R means required.  This conformance requirement is placed on a data element when that at least one of the following conditions apply:</w:t>
+        <w:t>R means required.  This conformance requirement is placed on a data element when at least one o</w:t>
+      </w:r>
+      <w:r>
+        <w:rPr>
+          <w:lang w:eastAsia="de-DE"/>
+        </w:rPr>
+        <w:t>f the following conditions applies</w:t>
+      </w:r>
+      <w:bookmarkStart w:id="32" w:name="_GoBack"/>
+      <w:bookmarkEnd w:id="32"/>
+      <w:r>
+        <w:rPr>
+          <w:lang w:eastAsia="de-DE"/>
+        </w:rPr>
+        <w:t>:</w:t>
       </w:r>
     </w:p>
     <w:p>
@@ -5848,15 +5832,7 @@
       <w:bookmarkStart w:id="36" w:name="_Ref374996599"/>
       <w:bookmarkStart w:id="37" w:name="_Toc374996698"/>
       <w:r>
-        <w:t xml:space="preserve">Additional Templates </w:t>
-      </w:r>
-      <w:proofErr w:type="gramStart"/>
-      <w:r>
-        <w:t>Under</w:t>
-      </w:r>
-      <w:proofErr w:type="gramEnd"/>
-      <w:r>
-        <w:t xml:space="preserve"> Review and/or Development</w:t>
+        <w:t>Additional Templates Under Review and/or Development</w:t>
       </w:r>
       <w:bookmarkEnd w:id="36"/>
       <w:bookmarkEnd w:id="37"/>
@@ -6008,15 +5984,7 @@
         <w:t>T</w:t>
       </w:r>
       <w:r>
-        <w:t xml:space="preserve">emplates to support handling of </w:t>
-      </w:r>
-      <w:proofErr w:type="spellStart"/>
-      <w:r>
-        <w:t>unvalidated</w:t>
-      </w:r>
-      <w:proofErr w:type="spellEnd"/>
-      <w:r>
-        <w:t xml:space="preserve"> data</w:t>
+        <w:t>emplates to support handling of unvalidated data</w:t>
       </w:r>
       <w:r>
         <w:t>,</w:t>
@@ -24005,7 +23973,7 @@
 </file>
 
 <file path=customXml/itemProps4.xml><?xml version="1.0" encoding="utf-8"?>
-<ds:datastoreItem xmlns:ds="http://schemas.openxmlformats.org/officeDocument/2006/customXml" ds:itemID="{F33EE4FE-2858-4AED-9CBA-1ADAD30542F9}">
+<ds:datastoreItem xmlns:ds="http://schemas.openxmlformats.org/officeDocument/2006/customXml" ds:itemID="{7BB5E128-4CED-46A1-9959-268B24B4C5AC}">
   <ds:schemaRefs>
     <ds:schemaRef ds:uri="http://schemas.openxmlformats.org/officeDocument/2006/bibliography"/>
   </ds:schemaRefs>

</xml_diff>